<commit_message>
GUI terv kiegészítése leírással
</commit_message>
<xml_diff>
--- a/Sprint6-GazdaságiSzámítások/Beszerzési és üzemeltetési költségek.docx
+++ b/Sprint6-GazdaságiSzámítások/Beszerzési és üzemeltetési költségek.docx
@@ -212,17 +212,15 @@
           <w:rFonts w:cstheme="minorHAnsi"/>
           <w:color w:val="000000" w:themeColor="text1"/>
         </w:rPr>
-        <w:t xml:space="preserve">Nincs szükségünk túl nagy irodára elsőre. Az irodák átlagos bérleti díja Győrben </w:t>
-      </w:r>
-      <w:proofErr w:type="spellStart"/>
-      <w:r>
-        <w:rPr>
-          <w:rFonts w:cstheme="minorHAnsi"/>
-          <w:color w:val="000000" w:themeColor="text1"/>
-        </w:rPr>
-        <w:t>kb</w:t>
-      </w:r>
-      <w:proofErr w:type="spellEnd"/>
+        <w:t>Nincs szükségünk túl nagy irodára elsőre. Az irodák átlagos bérleti díja Győrben kb</w:t>
+      </w:r>
+      <w:r>
+        <w:rPr>
+          <w:rFonts w:cstheme="minorHAnsi"/>
+          <w:color w:val="000000" w:themeColor="text1"/>
+        </w:rPr>
+        <w:t>.</w:t>
+      </w:r>
       <w:r>
         <w:rPr>
           <w:rFonts w:cstheme="minorHAnsi"/>
@@ -424,7 +422,21 @@
           <w:rFonts w:ascii="Segoe UI" w:hAnsi="Segoe UI" w:cs="Segoe UI"/>
           <w:color w:val="000000" w:themeColor="text1"/>
         </w:rPr>
-        <w:t>tól</w:t>
+        <w:t>t</w:t>
+      </w:r>
+      <w:r>
+        <w:rPr>
+          <w:rFonts w:ascii="Segoe UI" w:hAnsi="Segoe UI" w:cs="Segoe UI"/>
+          <w:color w:val="000000" w:themeColor="text1"/>
+        </w:rPr>
+        <w:t>ó</w:t>
+      </w:r>
+      <w:r>
+        <w:rPr>
+          <w:rFonts w:ascii="Segoe UI" w:hAnsi="Segoe UI" w:cs="Segoe UI"/>
+          <w:color w:val="000000" w:themeColor="text1"/>
+        </w:rPr>
+        <w:t>l</w:t>
       </w:r>
       <w:proofErr w:type="spellEnd"/>
       <w:r>

</xml_diff>